<commit_message>
Added plots and experiments section
</commit_message>
<xml_diff>
--- a/Students/narendrachaudhary51/Project/report1.docx
+++ b/Students/narendrachaudhary51/Project/report1.docx
@@ -259,13 +259,7 @@
         <w:rPr>
           <w:rFonts w:ascii="Times New Roman" w:hAnsi="Times New Roman" w:cs="Times New Roman"/>
         </w:rPr>
-        <w:t>d</w:t>
-      </w:r>
-      <w:r>
-        <w:rPr>
-          <w:rFonts w:ascii="Times New Roman" w:hAnsi="Times New Roman" w:cs="Times New Roman"/>
-        </w:rPr>
-        <w:t>etection and estimation</w:t>
+        <w:t>detection and estimation</w:t>
       </w:r>
       <w:r>
         <w:rPr>
@@ -398,7 +392,40 @@
         <w:rPr>
           <w:rFonts w:ascii="Times New Roman" w:hAnsi="Times New Roman" w:cs="Times New Roman"/>
         </w:rPr>
-        <w:t xml:space="preserve"> This means that probability of finding a random variable away form mean value is very very </w:t>
+        <w:t xml:space="preserve"> This means that probability of finding a random variable away </w:t>
+      </w:r>
+      <w:r>
+        <w:rPr>
+          <w:rFonts w:ascii="Times New Roman" w:hAnsi="Times New Roman" w:cs="Times New Roman"/>
+        </w:rPr>
+        <w:t>from mean value is extremely</w:t>
+      </w:r>
+    </w:p>
+    <w:p>
+      <w:pPr>
+        <w:rPr>
+          <w:rFonts w:ascii="Times New Roman" w:hAnsi="Times New Roman" w:cs="Times New Roman"/>
+        </w:rPr>
+      </w:pPr>
+      <w:r>
+        <w:rPr>
+          <w:rFonts w:ascii="Times New Roman" w:hAnsi="Times New Roman" w:cs="Times New Roman"/>
+        </w:rPr>
+        <w:br w:type="page"/>
+      </w:r>
+    </w:p>
+    <w:p>
+      <w:pPr>
+        <w:rPr>
+          <w:rFonts w:ascii="Times New Roman" w:hAnsi="Times New Roman" w:cs="Times New Roman"/>
+        </w:rPr>
+      </w:pPr>
+      <w:r>
+        <w:rPr>
+          <w:rFonts w:ascii="Times New Roman" w:hAnsi="Times New Roman" w:cs="Times New Roman"/>
+        </w:rPr>
+        <w:lastRenderedPageBreak/>
+        <w:t xml:space="preserve"> </w:t>
       </w:r>
       <w:r>
         <w:rPr>
@@ -434,13 +461,19 @@
         <w:rPr>
           <w:rFonts w:ascii="Times New Roman" w:hAnsi="Times New Roman" w:cs="Times New Roman"/>
         </w:rPr>
-        <w:t>mean and p</w:t>
-      </w:r>
-      <w:r>
-        <w:rPr>
-          <w:rFonts w:ascii="Times New Roman" w:hAnsi="Times New Roman" w:cs="Times New Roman"/>
-        </w:rPr>
-        <w:t>robabilty of 6sigma or 7sigma events is almost zero.</w:t>
+        <w:t xml:space="preserve">mean and </w:t>
+      </w:r>
+      <w:r>
+        <w:rPr>
+          <w:rFonts w:ascii="Times New Roman" w:hAnsi="Times New Roman" w:cs="Times New Roman"/>
+        </w:rPr>
+        <w:t>probability</w:t>
+      </w:r>
+      <w:r>
+        <w:rPr>
+          <w:rFonts w:ascii="Times New Roman" w:hAnsi="Times New Roman" w:cs="Times New Roman"/>
+        </w:rPr>
+        <w:t xml:space="preserve"> of 6sigma or 7sigma events is almost zero.</w:t>
       </w:r>
       <w:r>
         <w:rPr>
@@ -489,19 +522,43 @@
         <w:rPr>
           <w:rFonts w:ascii="Times New Roman" w:hAnsi="Times New Roman" w:cs="Times New Roman"/>
         </w:rPr>
-        <w:t xml:space="preserve"> We will look at the behaviour of </w:t>
-      </w:r>
-      <w:r>
-        <w:rPr>
-          <w:rFonts w:ascii="Times New Roman" w:hAnsi="Times New Roman" w:cs="Times New Roman"/>
-        </w:rPr>
-        <w:t xml:space="preserve">the following </w:t>
-      </w:r>
-      <w:r>
-        <w:rPr>
-          <w:rFonts w:ascii="Times New Roman" w:hAnsi="Times New Roman" w:cs="Times New Roman"/>
-        </w:rPr>
-        <w:t xml:space="preserve">the </w:t>
+        <w:t xml:space="preserve"> We will look at the </w:t>
+      </w:r>
+      <w:r>
+        <w:rPr>
+          <w:rFonts w:ascii="Times New Roman" w:hAnsi="Times New Roman" w:cs="Times New Roman"/>
+        </w:rPr>
+        <w:t>behavior</w:t>
+      </w:r>
+      <w:r>
+        <w:rPr>
+          <w:rFonts w:ascii="Times New Roman" w:hAnsi="Times New Roman" w:cs="Times New Roman"/>
+        </w:rPr>
+        <w:t xml:space="preserve"> of </w:t>
+      </w:r>
+      <w:r>
+        <w:rPr>
+          <w:rFonts w:ascii="Times New Roman" w:hAnsi="Times New Roman" w:cs="Times New Roman"/>
+        </w:rPr>
+        <w:t>the following</w:t>
+      </w:r>
+      <w:r>
+        <w:rPr>
+          <w:rFonts w:ascii="Times New Roman" w:hAnsi="Times New Roman" w:cs="Times New Roman"/>
+        </w:rPr>
+        <w:t xml:space="preserve"> </w:t>
+      </w:r>
+      <w:r>
+        <w:rPr>
+          <w:rFonts w:ascii="Times New Roman" w:hAnsi="Times New Roman" w:cs="Times New Roman"/>
+        </w:rPr>
+        <w:t xml:space="preserve">normalized </w:t>
+      </w:r>
+      <w:r>
+        <w:rPr>
+          <w:rFonts w:ascii="Times New Roman" w:hAnsi="Times New Roman" w:cs="Times New Roman"/>
+        </w:rPr>
+        <w:t xml:space="preserve">sum </w:t>
       </w:r>
       <w:r>
         <w:rPr>
@@ -662,13 +719,7 @@
                 <w:rPr>
                   <w:rFonts w:ascii="Cambria Math" w:eastAsiaTheme="minorEastAsia" w:hAnsi="Cambria Math" w:cs="Times New Roman"/>
                 </w:rPr>
-                <m:t>var(Xi)</m:t>
-              </m:r>
-              <m:r>
-                <w:rPr>
-                  <w:rFonts w:ascii="Cambria Math" w:eastAsiaTheme="minorEastAsia" w:hAnsi="Cambria Math" w:cs="Times New Roman"/>
-                </w:rPr>
-                <m:t>*</m:t>
+                <m:t>var(Xi)*</m:t>
               </m:r>
               <m:rad>
                 <m:radPr>
@@ -747,7 +798,939 @@
         <w:rPr>
           <w:rFonts w:ascii="Times New Roman" w:hAnsi="Times New Roman" w:cs="Times New Roman"/>
         </w:rPr>
+        <w:t xml:space="preserve">  </w:t>
+      </w:r>
+    </w:p>
+    <w:p>
+      <w:pPr>
+        <w:rPr>
+          <w:rFonts w:ascii="Times New Roman" w:hAnsi="Times New Roman" w:cs="Times New Roman"/>
+        </w:rPr>
+      </w:pPr>
+    </w:p>
+    <w:p>
+      <w:pPr>
+        <w:rPr>
+          <w:rFonts w:ascii="Times New Roman" w:hAnsi="Times New Roman" w:cs="Times New Roman"/>
+        </w:rPr>
+      </w:pPr>
+      <w:r>
+        <w:rPr>
+          <w:rFonts w:ascii="Times New Roman" w:hAnsi="Times New Roman" w:cs="Times New Roman"/>
+          <w:sz w:val="28"/>
+          <w:szCs w:val="28"/>
+          <w:u w:val="single"/>
+        </w:rPr>
+        <w:t>Experiments</w:t>
+      </w:r>
+      <w:r>
+        <w:rPr>
+          <w:rFonts w:ascii="Times New Roman" w:hAnsi="Times New Roman" w:cs="Times New Roman"/>
+          <w:sz w:val="28"/>
+          <w:szCs w:val="28"/>
+        </w:rPr>
         <w:t xml:space="preserve"> </w:t>
+      </w:r>
+      <w:r>
+        <w:rPr>
+          <w:rFonts w:ascii="Times New Roman" w:hAnsi="Times New Roman" w:cs="Times New Roman"/>
+          <w:sz w:val="28"/>
+          <w:szCs w:val="28"/>
+        </w:rPr>
+        <w:t>–</w:t>
+      </w:r>
+      <w:r>
+        <w:rPr>
+          <w:rFonts w:ascii="Times New Roman" w:hAnsi="Times New Roman" w:cs="Times New Roman"/>
+        </w:rPr>
+        <w:t xml:space="preserve"> </w:t>
+      </w:r>
+    </w:p>
+    <w:p>
+      <w:pPr>
+        <w:rPr>
+          <w:rFonts w:ascii="Times New Roman" w:hAnsi="Times New Roman" w:cs="Times New Roman"/>
+        </w:rPr>
+      </w:pPr>
+      <w:r>
+        <w:rPr>
+          <w:rFonts w:ascii="Times New Roman" w:hAnsi="Times New Roman" w:cs="Times New Roman"/>
+        </w:rPr>
+        <w:t>In all our experiments we assume that there are two separate hypotheses</w:t>
+      </w:r>
+      <w:r>
+        <w:rPr>
+          <w:rFonts w:ascii="Times New Roman" w:hAnsi="Times New Roman" w:cs="Times New Roman"/>
+        </w:rPr>
+        <w:t xml:space="preserve"> 0 and 1 which generate </w:t>
+      </w:r>
+      <w:r>
+        <w:rPr>
+          <w:rFonts w:ascii="Times New Roman" w:hAnsi="Times New Roman" w:cs="Times New Roman"/>
+        </w:rPr>
+        <w:t xml:space="preserve">two different </w:t>
+      </w:r>
+      <w:r>
+        <w:rPr>
+          <w:rFonts w:ascii="Times New Roman" w:hAnsi="Times New Roman" w:cs="Times New Roman"/>
+        </w:rPr>
+        <w:t>normalized sum.</w:t>
+      </w:r>
+      <w:r>
+        <w:rPr>
+          <w:rFonts w:ascii="Times New Roman" w:hAnsi="Times New Roman" w:cs="Times New Roman"/>
+        </w:rPr>
+        <w:t xml:space="preserve"> The normalized sum are seperated form each other by</w:t>
+      </w:r>
+      <w:r>
+        <w:rPr>
+          <w:rFonts w:ascii="Times New Roman" w:hAnsi="Times New Roman" w:cs="Times New Roman"/>
+        </w:rPr>
+        <w:t xml:space="preserve"> adding a fixed mean difference to hypothesis 0. The detector i</w:t>
+      </w:r>
+      <w:r>
+        <w:rPr>
+          <w:rFonts w:ascii="Times New Roman" w:hAnsi="Times New Roman" w:cs="Times New Roman"/>
+        </w:rPr>
+        <w:t xml:space="preserve">s designed by assuming both hypothesis 0 and 1 behave like gaussian. We compare the empirical error and gaussian error </w:t>
+      </w:r>
+      <w:r>
+        <w:rPr>
+          <w:rFonts w:ascii="Times New Roman" w:hAnsi="Times New Roman" w:cs="Times New Roman"/>
+        </w:rPr>
+        <w:t>of the detector.</w:t>
+      </w:r>
+    </w:p>
+    <w:p>
+      <w:pPr>
+        <w:rPr>
+          <w:rFonts w:ascii="Times New Roman" w:eastAsiaTheme="minorEastAsia" w:hAnsi="Times New Roman" w:cs="Times New Roman"/>
+        </w:rPr>
+      </w:pPr>
+      <w:r>
+        <w:rPr>
+          <w:rFonts w:ascii="Times New Roman" w:hAnsi="Times New Roman" w:cs="Times New Roman"/>
+        </w:rPr>
+        <w:tab/>
+      </w:r>
+      <w:r>
+        <w:rPr>
+          <w:rFonts w:ascii="Times New Roman" w:hAnsi="Times New Roman" w:cs="Times New Roman"/>
+        </w:rPr>
+        <w:tab/>
+      </w:r>
+      <w:r>
+        <w:rPr>
+          <w:rFonts w:ascii="Times New Roman" w:hAnsi="Times New Roman" w:cs="Times New Roman"/>
+        </w:rPr>
+        <w:tab/>
+      </w:r>
+      <m:oMath>
+        <m:r>
+          <w:rPr>
+            <w:rFonts w:ascii="Cambria Math" w:hAnsi="Cambria Math" w:cs="Times New Roman"/>
+          </w:rPr>
+          <m:t xml:space="preserve">Detector error </m:t>
+        </m:r>
+        <m:r>
+          <w:rPr>
+            <w:rFonts w:ascii="Cambria Math" w:hAnsi="Cambria Math" w:cs="Times New Roman"/>
+          </w:rPr>
+          <m:t>g</m:t>
+        </m:r>
+        <m:r>
+          <w:rPr>
+            <w:rFonts w:ascii="Cambria Math" w:hAnsi="Cambria Math" w:cs="Times New Roman"/>
+          </w:rPr>
+          <m:t>aussian=Q(</m:t>
+        </m:r>
+        <m:f>
+          <m:fPr>
+            <m:ctrlPr>
+              <w:rPr>
+                <w:rFonts w:ascii="Cambria Math" w:hAnsi="Cambria Math" w:cs="Times New Roman"/>
+                <w:i/>
+              </w:rPr>
+            </m:ctrlPr>
+          </m:fPr>
+          <m:num>
+            <m:r>
+              <w:rPr>
+                <w:rFonts w:ascii="Cambria Math" w:hAnsi="Cambria Math" w:cs="Times New Roman"/>
+              </w:rPr>
+              <m:t>µ0 + µ1</m:t>
+            </m:r>
+          </m:num>
+          <m:den>
+            <m:r>
+              <w:rPr>
+                <w:rFonts w:ascii="Cambria Math" w:hAnsi="Cambria Math" w:cs="Times New Roman"/>
+              </w:rPr>
+              <m:t>2</m:t>
+            </m:r>
+          </m:den>
+        </m:f>
+        <m:r>
+          <w:rPr>
+            <w:rFonts w:ascii="Cambria Math" w:hAnsi="Cambria Math" w:cs="Times New Roman"/>
+          </w:rPr>
+          <m:t>)</m:t>
+        </m:r>
+      </m:oMath>
+    </w:p>
+    <w:p>
+      <w:pPr>
+        <w:rPr>
+          <w:rFonts w:ascii="Times New Roman" w:eastAsiaTheme="minorEastAsia" w:hAnsi="Times New Roman" w:cs="Times New Roman"/>
+          <w:sz w:val="28"/>
+          <w:szCs w:val="28"/>
+        </w:rPr>
+      </w:pPr>
+      <w:r>
+        <w:rPr>
+          <w:rFonts w:ascii="Times New Roman" w:eastAsiaTheme="minorEastAsia" w:hAnsi="Times New Roman" w:cs="Times New Roman"/>
+        </w:rPr>
+        <w:tab/>
+      </w:r>
+      <m:oMath>
+        <m:r>
+          <w:rPr>
+            <w:rFonts w:ascii="Cambria Math" w:eastAsiaTheme="minorEastAsia" w:hAnsi="Cambria Math" w:cs="Times New Roman"/>
+            <w:sz w:val="28"/>
+            <w:szCs w:val="28"/>
+          </w:rPr>
+          <m:t>Relative % Error=</m:t>
+        </m:r>
+        <m:f>
+          <m:fPr>
+            <m:ctrlPr>
+              <w:rPr>
+                <w:rFonts w:ascii="Cambria Math" w:eastAsiaTheme="minorEastAsia" w:hAnsi="Cambria Math" w:cs="Times New Roman"/>
+                <w:i/>
+                <w:sz w:val="28"/>
+                <w:szCs w:val="28"/>
+              </w:rPr>
+            </m:ctrlPr>
+          </m:fPr>
+          <m:num>
+            <m:r>
+              <w:rPr>
+                <w:rFonts w:ascii="Cambria Math" w:eastAsiaTheme="minorEastAsia" w:hAnsi="Cambria Math" w:cs="Times New Roman"/>
+                <w:sz w:val="28"/>
+                <w:szCs w:val="28"/>
+              </w:rPr>
+              <m:t xml:space="preserve">100 * </m:t>
+            </m:r>
+            <m:d>
+              <m:dPr>
+                <m:ctrlPr>
+                  <w:rPr>
+                    <w:rFonts w:ascii="Cambria Math" w:eastAsiaTheme="minorEastAsia" w:hAnsi="Cambria Math" w:cs="Times New Roman"/>
+                    <w:i/>
+                    <w:sz w:val="28"/>
+                    <w:szCs w:val="28"/>
+                  </w:rPr>
+                </m:ctrlPr>
+              </m:dPr>
+              <m:e>
+                <m:r>
+                  <w:rPr>
+                    <w:rFonts w:ascii="Cambria Math" w:eastAsiaTheme="minorEastAsia" w:hAnsi="Cambria Math" w:cs="Times New Roman"/>
+                    <w:sz w:val="28"/>
+                    <w:szCs w:val="28"/>
+                  </w:rPr>
+                  <m:t>Detector empirical error-Detector error gaussian</m:t>
+                </m:r>
+              </m:e>
+            </m:d>
+          </m:num>
+          <m:den>
+            <m:r>
+              <w:rPr>
+                <w:rFonts w:ascii="Cambria Math" w:eastAsiaTheme="minorEastAsia" w:hAnsi="Cambria Math" w:cs="Times New Roman"/>
+                <w:sz w:val="28"/>
+                <w:szCs w:val="28"/>
+              </w:rPr>
+              <m:t>Detector error gaussian</m:t>
+            </m:r>
+          </m:den>
+        </m:f>
+      </m:oMath>
+    </w:p>
+    <w:p>
+      <w:pPr>
+        <w:rPr>
+          <w:rFonts w:ascii="Times New Roman" w:eastAsiaTheme="minorEastAsia" w:hAnsi="Times New Roman" w:cs="Times New Roman"/>
+        </w:rPr>
+      </w:pPr>
+    </w:p>
+    <w:p>
+      <w:pPr>
+        <w:rPr>
+          <w:rFonts w:ascii="Times New Roman" w:hAnsi="Times New Roman" w:cs="Times New Roman"/>
+        </w:rPr>
+      </w:pPr>
+      <w:r>
+        <w:rPr>
+          <w:rFonts w:ascii="Times New Roman" w:hAnsi="Times New Roman" w:cs="Times New Roman"/>
+          <w:u w:val="single"/>
+        </w:rPr>
+        <w:t>Experiments with power law</w:t>
+      </w:r>
+      <w:r>
+        <w:rPr>
+          <w:rFonts w:ascii="Times New Roman" w:hAnsi="Times New Roman" w:cs="Times New Roman"/>
+        </w:rPr>
+        <w:t xml:space="preserve"> – In this set of</w:t>
+      </w:r>
+      <w:r>
+        <w:rPr>
+          <w:rFonts w:ascii="Times New Roman" w:hAnsi="Times New Roman" w:cs="Times New Roman"/>
+        </w:rPr>
+        <w:t xml:space="preserve"> experime</w:t>
+      </w:r>
+      <w:r>
+        <w:rPr>
+          <w:rFonts w:ascii="Times New Roman" w:hAnsi="Times New Roman" w:cs="Times New Roman"/>
+        </w:rPr>
+        <w:t xml:space="preserve">nts we assume that </w:t>
+      </w:r>
+      <w:r>
+        <w:rPr>
+          <w:rFonts w:ascii="Times New Roman" w:hAnsi="Times New Roman" w:cs="Times New Roman"/>
+        </w:rPr>
+        <w:t xml:space="preserve">all </w:t>
+      </w:r>
+      <w:r>
+        <w:rPr>
+          <w:rFonts w:ascii="Times New Roman" w:hAnsi="Times New Roman" w:cs="Times New Roman"/>
+        </w:rPr>
+        <w:t xml:space="preserve">Hypothesis 1 random variables are generated from </w:t>
+      </w:r>
+      <w:r>
+        <w:rPr>
+          <w:rFonts w:ascii="Times New Roman" w:hAnsi="Times New Roman" w:cs="Times New Roman"/>
+        </w:rPr>
+        <w:t>a powerlaw distribution with parameter a = 1. This is same as uniform distribution.</w:t>
+      </w:r>
+      <w:r>
+        <w:rPr>
+          <w:rFonts w:ascii="Times New Roman" w:hAnsi="Times New Roman" w:cs="Times New Roman"/>
+        </w:rPr>
+        <w:t xml:space="preserve"> </w:t>
+      </w:r>
+      <w:r>
+        <w:rPr>
+          <w:rFonts w:ascii="Times New Roman" w:hAnsi="Times New Roman" w:cs="Times New Roman"/>
+        </w:rPr>
+        <w:t>Hypothesis 0 random variables were generated from powerlaw distribution with paramter 0.9, 2, 4, 10 and 40.</w:t>
+      </w:r>
+      <w:r>
+        <w:rPr>
+          <w:rFonts w:ascii="Times New Roman" w:hAnsi="Times New Roman" w:cs="Times New Roman"/>
+        </w:rPr>
+        <w:t xml:space="preserve"> </w:t>
+      </w:r>
+      <w:r>
+        <w:rPr>
+          <w:rFonts w:ascii="Times New Roman" w:hAnsi="Times New Roman" w:cs="Times New Roman"/>
+        </w:rPr>
+        <w:t>Figure 1 show</w:t>
+      </w:r>
+      <w:r>
+        <w:rPr>
+          <w:rFonts w:ascii="Times New Roman" w:hAnsi="Times New Roman" w:cs="Times New Roman"/>
+        </w:rPr>
+        <w:t>s the powerlaw pdf with parameters 1 and 2.</w:t>
+      </w:r>
+      <w:r>
+        <w:rPr>
+          <w:rFonts w:ascii="Times New Roman" w:hAnsi="Times New Roman" w:cs="Times New Roman"/>
+        </w:rPr>
+        <w:t xml:space="preserve"> The higher parameter value in powerlaw makes the distribution heavy tail.</w:t>
+      </w:r>
+    </w:p>
+    <w:p>
+      <w:pPr>
+        <w:rPr>
+          <w:rFonts w:ascii="Times New Roman" w:hAnsi="Times New Roman" w:cs="Times New Roman"/>
+        </w:rPr>
+      </w:pPr>
+      <w:r>
+        <w:rPr>
+          <w:rFonts w:ascii="Times New Roman" w:hAnsi="Times New Roman" w:cs="Times New Roman"/>
+          <w:noProof/>
+        </w:rPr>
+        <w:drawing>
+          <wp:inline distT="0" distB="0" distL="0" distR="0">
+            <wp:extent cx="5476875" cy="2304266"/>
+            <wp:effectExtent l="0" t="0" r="0" b="0"/>
+            <wp:docPr id="3" name="Picture 3"/>
+            <wp:cNvGraphicFramePr>
+              <a:graphicFrameLocks xmlns:a="http://schemas.openxmlformats.org/drawingml/2006/main" noChangeAspect="1"/>
+            </wp:cNvGraphicFramePr>
+            <a:graphic xmlns:a="http://schemas.openxmlformats.org/drawingml/2006/main">
+              <a:graphicData uri="http://schemas.openxmlformats.org/drawingml/2006/picture">
+                <pic:pic xmlns:pic="http://schemas.openxmlformats.org/drawingml/2006/picture">
+                  <pic:nvPicPr>
+                    <pic:cNvPr id="3" name="powerlaw_pdf.png"/>
+                    <pic:cNvPicPr/>
+                  </pic:nvPicPr>
+                  <pic:blipFill>
+                    <a:blip r:embed="rId4">
+                      <a:extLst>
+                        <a:ext uri="{28A0092B-C50C-407E-A947-70E740481C1C}">
+                          <a14:useLocalDpi xmlns:a14="http://schemas.microsoft.com/office/drawing/2010/main" val="0"/>
+                        </a:ext>
+                      </a:extLst>
+                    </a:blip>
+                    <a:stretch>
+                      <a:fillRect/>
+                    </a:stretch>
+                  </pic:blipFill>
+                  <pic:spPr>
+                    <a:xfrm>
+                      <a:off x="0" y="0"/>
+                      <a:ext cx="5488550" cy="2309178"/>
+                    </a:xfrm>
+                    <a:prstGeom prst="rect">
+                      <a:avLst/>
+                    </a:prstGeom>
+                  </pic:spPr>
+                </pic:pic>
+              </a:graphicData>
+            </a:graphic>
+          </wp:inline>
+        </w:drawing>
+      </w:r>
+    </w:p>
+    <w:p>
+      <w:pPr>
+        <w:rPr>
+          <w:rFonts w:ascii="Times New Roman" w:hAnsi="Times New Roman" w:cs="Times New Roman"/>
+        </w:rPr>
+      </w:pPr>
+      <w:r>
+        <w:rPr>
+          <w:rFonts w:ascii="Times New Roman" w:hAnsi="Times New Roman" w:cs="Times New Roman"/>
+        </w:rPr>
+        <w:t xml:space="preserve">Our observations are the normalized sum </w:t>
+      </w:r>
+      <w:r>
+        <w:rPr>
+          <w:rFonts w:ascii="Times New Roman" w:hAnsi="Times New Roman" w:cs="Times New Roman"/>
+        </w:rPr>
+        <w:t xml:space="preserve">of K random variables </w:t>
+      </w:r>
+      <w:r>
+        <w:rPr>
+          <w:rFonts w:ascii="Times New Roman" w:hAnsi="Times New Roman" w:cs="Times New Roman"/>
+        </w:rPr>
+        <w:t>sperate</w:t>
+      </w:r>
+      <w:r>
+        <w:rPr>
+          <w:rFonts w:ascii="Times New Roman" w:hAnsi="Times New Roman" w:cs="Times New Roman"/>
+        </w:rPr>
+        <w:t>d by</w:t>
+      </w:r>
+      <w:r>
+        <w:rPr>
+          <w:rFonts w:ascii="Times New Roman" w:hAnsi="Times New Roman" w:cs="Times New Roman"/>
+        </w:rPr>
+        <w:t xml:space="preserve"> a given mean difference.</w:t>
+      </w:r>
+      <w:r>
+        <w:rPr>
+          <w:rFonts w:ascii="Times New Roman" w:hAnsi="Times New Roman" w:cs="Times New Roman"/>
+        </w:rPr>
+        <w:t xml:space="preserve"> Figure 2</w:t>
+      </w:r>
+      <w:r>
+        <w:rPr>
+          <w:rFonts w:ascii="Times New Roman" w:hAnsi="Times New Roman" w:cs="Times New Roman"/>
+        </w:rPr>
+        <w:t xml:space="preserve"> shows how the observations assosiated with different hypothesis look</w:t>
+      </w:r>
+      <w:r>
+        <w:rPr>
+          <w:rFonts w:ascii="Times New Roman" w:hAnsi="Times New Roman" w:cs="Times New Roman"/>
+        </w:rPr>
+        <w:t xml:space="preserve"> like</w:t>
+      </w:r>
+      <w:r>
+        <w:rPr>
+          <w:rFonts w:ascii="Times New Roman" w:hAnsi="Times New Roman" w:cs="Times New Roman"/>
+        </w:rPr>
+        <w:t>.</w:t>
+      </w:r>
+      <w:r>
+        <w:rPr>
+          <w:rFonts w:ascii="Times New Roman" w:hAnsi="Times New Roman" w:cs="Times New Roman"/>
+        </w:rPr>
+        <w:t xml:space="preserve"> We use the threshold detector assuming gaussian distribution.</w:t>
+      </w:r>
+      <w:r>
+        <w:rPr>
+          <w:rFonts w:ascii="Times New Roman" w:hAnsi="Times New Roman" w:cs="Times New Roman"/>
+        </w:rPr>
+        <w:t xml:space="preserve"> After that we emperically try to determine the proability of error </w:t>
+      </w:r>
+      <w:r>
+        <w:rPr>
+          <w:rFonts w:ascii="Times New Roman" w:hAnsi="Times New Roman" w:cs="Times New Roman"/>
+        </w:rPr>
+        <w:lastRenderedPageBreak/>
+        <w:t>for this detector and compare to the theoratical gaussian error.</w:t>
+      </w:r>
+      <w:r>
+        <w:rPr>
+          <w:rFonts w:ascii="Times New Roman" w:hAnsi="Times New Roman" w:cs="Times New Roman"/>
+        </w:rPr>
+        <w:t xml:space="preserve"> We do this comparison for different value of K (number of random variable that we sum) and mean difference.</w:t>
+      </w:r>
+      <w:r>
+        <w:rPr>
+          <w:rFonts w:ascii="Times New Roman" w:hAnsi="Times New Roman" w:cs="Times New Roman"/>
+        </w:rPr>
+        <w:t xml:space="preserve"> </w:t>
+      </w:r>
+    </w:p>
+    <w:p>
+      <w:pPr>
+        <w:rPr>
+          <w:rFonts w:ascii="Times New Roman" w:hAnsi="Times New Roman" w:cs="Times New Roman"/>
+        </w:rPr>
+      </w:pPr>
+      <w:r>
+        <w:rPr>
+          <w:rFonts w:ascii="Times New Roman" w:hAnsi="Times New Roman" w:cs="Times New Roman"/>
+          <w:noProof/>
+        </w:rPr>
+        <w:drawing>
+          <wp:inline distT="0" distB="0" distL="0" distR="0">
+            <wp:extent cx="4610100" cy="2473496"/>
+            <wp:effectExtent l="0" t="0" r="0" b="0"/>
+            <wp:docPr id="4" name="Picture 4"/>
+            <wp:cNvGraphicFramePr>
+              <a:graphicFrameLocks xmlns:a="http://schemas.openxmlformats.org/drawingml/2006/main" noChangeAspect="1"/>
+            </wp:cNvGraphicFramePr>
+            <a:graphic xmlns:a="http://schemas.openxmlformats.org/drawingml/2006/main">
+              <a:graphicData uri="http://schemas.openxmlformats.org/drawingml/2006/picture">
+                <pic:pic xmlns:pic="http://schemas.openxmlformats.org/drawingml/2006/picture">
+                  <pic:nvPicPr>
+                    <pic:cNvPr id="4" name="Normalized Sums of K=20 with mean difference of 5.png"/>
+                    <pic:cNvPicPr/>
+                  </pic:nvPicPr>
+                  <pic:blipFill>
+                    <a:blip r:embed="rId5">
+                      <a:extLst>
+                        <a:ext uri="{28A0092B-C50C-407E-A947-70E740481C1C}">
+                          <a14:useLocalDpi xmlns:a14="http://schemas.microsoft.com/office/drawing/2010/main" val="0"/>
+                        </a:ext>
+                      </a:extLst>
+                    </a:blip>
+                    <a:stretch>
+                      <a:fillRect/>
+                    </a:stretch>
+                  </pic:blipFill>
+                  <pic:spPr>
+                    <a:xfrm>
+                      <a:off x="0" y="0"/>
+                      <a:ext cx="4621778" cy="2479761"/>
+                    </a:xfrm>
+                    <a:prstGeom prst="rect">
+                      <a:avLst/>
+                    </a:prstGeom>
+                  </pic:spPr>
+                </pic:pic>
+              </a:graphicData>
+            </a:graphic>
+          </wp:inline>
+        </w:drawing>
+      </w:r>
+    </w:p>
+    <w:p>
+      <w:pPr>
+        <w:rPr>
+          <w:rFonts w:ascii="Times New Roman" w:hAnsi="Times New Roman" w:cs="Times New Roman"/>
+          <w:sz w:val="24"/>
+          <w:szCs w:val="24"/>
+        </w:rPr>
+      </w:pPr>
+      <w:r>
+        <w:rPr>
+          <w:rFonts w:ascii="Times New Roman" w:hAnsi="Times New Roman" w:cs="Times New Roman"/>
+          <w:sz w:val="24"/>
+          <w:szCs w:val="24"/>
+          <w:u w:val="single"/>
+        </w:rPr>
+        <w:t xml:space="preserve">Results </w:t>
+      </w:r>
+      <w:r>
+        <w:rPr>
+          <w:rFonts w:ascii="Times New Roman" w:hAnsi="Times New Roman" w:cs="Times New Roman"/>
+          <w:sz w:val="24"/>
+          <w:szCs w:val="24"/>
+        </w:rPr>
+        <w:t>–</w:t>
+      </w:r>
+    </w:p>
+    <w:p>
+      <w:pPr>
+        <w:rPr>
+          <w:rFonts w:ascii="Times New Roman" w:hAnsi="Times New Roman" w:cs="Times New Roman"/>
+        </w:rPr>
+      </w:pPr>
+      <w:r>
+        <w:rPr>
+          <w:rFonts w:ascii="Times New Roman" w:hAnsi="Times New Roman" w:cs="Times New Roman"/>
+        </w:rPr>
+        <w:t>Figure 3-</w:t>
+      </w:r>
+      <w:r>
+        <w:rPr>
+          <w:rFonts w:ascii="Times New Roman" w:hAnsi="Times New Roman" w:cs="Times New Roman"/>
+        </w:rPr>
+        <w:t>7 show the plot of relative error with respect to sum</w:t>
+      </w:r>
+      <w:r>
+        <w:rPr>
+          <w:rFonts w:ascii="Times New Roman" w:hAnsi="Times New Roman" w:cs="Times New Roman"/>
+        </w:rPr>
+        <w:t xml:space="preserve"> of K random variables in which hypothsis 0 has paramater a0 and hypothesis 1 has parameter a1 = 1.</w:t>
+      </w:r>
+    </w:p>
+    <w:p>
+      <w:pPr>
+        <w:rPr>
+          <w:rFonts w:ascii="Times New Roman" w:hAnsi="Times New Roman" w:cs="Times New Roman"/>
+        </w:rPr>
+      </w:pPr>
+      <w:r>
+        <w:rPr>
+          <w:rFonts w:ascii="Times New Roman" w:hAnsi="Times New Roman" w:cs="Times New Roman"/>
+          <w:noProof/>
+        </w:rPr>
+        <w:drawing>
+          <wp:inline distT="0" distB="0" distL="0" distR="0">
+            <wp:extent cx="5505450" cy="2133600"/>
+            <wp:effectExtent l="0" t="0" r="0" b="0"/>
+            <wp:docPr id="5" name="Picture 5"/>
+            <wp:cNvGraphicFramePr>
+              <a:graphicFrameLocks xmlns:a="http://schemas.openxmlformats.org/drawingml/2006/main" noChangeAspect="1"/>
+            </wp:cNvGraphicFramePr>
+            <a:graphic xmlns:a="http://schemas.openxmlformats.org/drawingml/2006/main">
+              <a:graphicData uri="http://schemas.openxmlformats.org/drawingml/2006/picture">
+                <pic:pic xmlns:pic="http://schemas.openxmlformats.org/drawingml/2006/picture">
+                  <pic:nvPicPr>
+                    <pic:cNvPr id="5" name="Relative_error_09.png"/>
+                    <pic:cNvPicPr/>
+                  </pic:nvPicPr>
+                  <pic:blipFill>
+                    <a:blip r:embed="rId6">
+                      <a:extLst>
+                        <a:ext uri="{28A0092B-C50C-407E-A947-70E740481C1C}">
+                          <a14:useLocalDpi xmlns:a14="http://schemas.microsoft.com/office/drawing/2010/main" val="0"/>
+                        </a:ext>
+                      </a:extLst>
+                    </a:blip>
+                    <a:stretch>
+                      <a:fillRect/>
+                    </a:stretch>
+                  </pic:blipFill>
+                  <pic:spPr>
+                    <a:xfrm>
+                      <a:off x="0" y="0"/>
+                      <a:ext cx="5524506" cy="2140985"/>
+                    </a:xfrm>
+                    <a:prstGeom prst="rect">
+                      <a:avLst/>
+                    </a:prstGeom>
+                  </pic:spPr>
+                </pic:pic>
+              </a:graphicData>
+            </a:graphic>
+          </wp:inline>
+        </w:drawing>
+      </w:r>
+    </w:p>
+    <w:p>
+      <w:pPr>
+        <w:rPr>
+          <w:rFonts w:ascii="Times New Roman" w:hAnsi="Times New Roman" w:cs="Times New Roman"/>
+        </w:rPr>
+      </w:pPr>
+      <w:r>
+        <w:rPr>
+          <w:rFonts w:ascii="Times New Roman" w:hAnsi="Times New Roman" w:cs="Times New Roman"/>
+          <w:noProof/>
+        </w:rPr>
+        <w:drawing>
+          <wp:inline distT="0" distB="0" distL="0" distR="0">
+            <wp:extent cx="5486400" cy="2106998"/>
+            <wp:effectExtent l="0" t="0" r="0" b="7620"/>
+            <wp:docPr id="6" name="Picture 6"/>
+            <wp:cNvGraphicFramePr>
+              <a:graphicFrameLocks xmlns:a="http://schemas.openxmlformats.org/drawingml/2006/main" noChangeAspect="1"/>
+            </wp:cNvGraphicFramePr>
+            <a:graphic xmlns:a="http://schemas.openxmlformats.org/drawingml/2006/main">
+              <a:graphicData uri="http://schemas.openxmlformats.org/drawingml/2006/picture">
+                <pic:pic xmlns:pic="http://schemas.openxmlformats.org/drawingml/2006/picture">
+                  <pic:nvPicPr>
+                    <pic:cNvPr id="6" name="Relative_error_2.png"/>
+                    <pic:cNvPicPr/>
+                  </pic:nvPicPr>
+                  <pic:blipFill>
+                    <a:blip r:embed="rId7">
+                      <a:extLst>
+                        <a:ext uri="{28A0092B-C50C-407E-A947-70E740481C1C}">
+                          <a14:useLocalDpi xmlns:a14="http://schemas.microsoft.com/office/drawing/2010/main" val="0"/>
+                        </a:ext>
+                      </a:extLst>
+                    </a:blip>
+                    <a:stretch>
+                      <a:fillRect/>
+                    </a:stretch>
+                  </pic:blipFill>
+                  <pic:spPr>
+                    <a:xfrm>
+                      <a:off x="0" y="0"/>
+                      <a:ext cx="5534894" cy="2125622"/>
+                    </a:xfrm>
+                    <a:prstGeom prst="rect">
+                      <a:avLst/>
+                    </a:prstGeom>
+                  </pic:spPr>
+                </pic:pic>
+              </a:graphicData>
+            </a:graphic>
+          </wp:inline>
+        </w:drawing>
+      </w:r>
+    </w:p>
+    <w:p>
+      <w:pPr>
+        <w:rPr>
+          <w:rFonts w:ascii="Times New Roman" w:hAnsi="Times New Roman" w:cs="Times New Roman"/>
+        </w:rPr>
+      </w:pPr>
+      <w:r>
+        <w:rPr>
+          <w:rFonts w:ascii="Times New Roman" w:hAnsi="Times New Roman" w:cs="Times New Roman"/>
+          <w:noProof/>
+        </w:rPr>
+        <w:lastRenderedPageBreak/>
+        <w:drawing>
+          <wp:inline distT="0" distB="0" distL="0" distR="0">
+            <wp:extent cx="5553075" cy="2314575"/>
+            <wp:effectExtent l="0" t="0" r="9525" b="0"/>
+            <wp:docPr id="7" name="Picture 7"/>
+            <wp:cNvGraphicFramePr>
+              <a:graphicFrameLocks xmlns:a="http://schemas.openxmlformats.org/drawingml/2006/main" noChangeAspect="1"/>
+            </wp:cNvGraphicFramePr>
+            <a:graphic xmlns:a="http://schemas.openxmlformats.org/drawingml/2006/main">
+              <a:graphicData uri="http://schemas.openxmlformats.org/drawingml/2006/picture">
+                <pic:pic xmlns:pic="http://schemas.openxmlformats.org/drawingml/2006/picture">
+                  <pic:nvPicPr>
+                    <pic:cNvPr id="7" name="Relative_error_4.png"/>
+                    <pic:cNvPicPr/>
+                  </pic:nvPicPr>
+                  <pic:blipFill>
+                    <a:blip r:embed="rId8">
+                      <a:extLst>
+                        <a:ext uri="{28A0092B-C50C-407E-A947-70E740481C1C}">
+                          <a14:useLocalDpi xmlns:a14="http://schemas.microsoft.com/office/drawing/2010/main" val="0"/>
+                        </a:ext>
+                      </a:extLst>
+                    </a:blip>
+                    <a:stretch>
+                      <a:fillRect/>
+                    </a:stretch>
+                  </pic:blipFill>
+                  <pic:spPr>
+                    <a:xfrm>
+                      <a:off x="0" y="0"/>
+                      <a:ext cx="5553075" cy="2314575"/>
+                    </a:xfrm>
+                    <a:prstGeom prst="rect">
+                      <a:avLst/>
+                    </a:prstGeom>
+                  </pic:spPr>
+                </pic:pic>
+              </a:graphicData>
+            </a:graphic>
+          </wp:inline>
+        </w:drawing>
+      </w:r>
+    </w:p>
+    <w:p>
+      <w:pPr>
+        <w:rPr>
+          <w:rFonts w:ascii="Times New Roman" w:hAnsi="Times New Roman" w:cs="Times New Roman"/>
+        </w:rPr>
+      </w:pPr>
+      <w:r>
+        <w:rPr>
+          <w:rFonts w:ascii="Times New Roman" w:hAnsi="Times New Roman" w:cs="Times New Roman"/>
+          <w:noProof/>
+        </w:rPr>
+        <w:drawing>
+          <wp:inline distT="0" distB="0" distL="0" distR="0">
+            <wp:extent cx="5505450" cy="2419350"/>
+            <wp:effectExtent l="0" t="0" r="0" b="0"/>
+            <wp:docPr id="8" name="Picture 8"/>
+            <wp:cNvGraphicFramePr>
+              <a:graphicFrameLocks xmlns:a="http://schemas.openxmlformats.org/drawingml/2006/main" noChangeAspect="1"/>
+            </wp:cNvGraphicFramePr>
+            <a:graphic xmlns:a="http://schemas.openxmlformats.org/drawingml/2006/main">
+              <a:graphicData uri="http://schemas.openxmlformats.org/drawingml/2006/picture">
+                <pic:pic xmlns:pic="http://schemas.openxmlformats.org/drawingml/2006/picture">
+                  <pic:nvPicPr>
+                    <pic:cNvPr id="8" name="Relative_error_10.png"/>
+                    <pic:cNvPicPr/>
+                  </pic:nvPicPr>
+                  <pic:blipFill>
+                    <a:blip r:embed="rId9">
+                      <a:extLst>
+                        <a:ext uri="{28A0092B-C50C-407E-A947-70E740481C1C}">
+                          <a14:useLocalDpi xmlns:a14="http://schemas.microsoft.com/office/drawing/2010/main" val="0"/>
+                        </a:ext>
+                      </a:extLst>
+                    </a:blip>
+                    <a:stretch>
+                      <a:fillRect/>
+                    </a:stretch>
+                  </pic:blipFill>
+                  <pic:spPr>
+                    <a:xfrm>
+                      <a:off x="0" y="0"/>
+                      <a:ext cx="5505450" cy="2419350"/>
+                    </a:xfrm>
+                    <a:prstGeom prst="rect">
+                      <a:avLst/>
+                    </a:prstGeom>
+                  </pic:spPr>
+                </pic:pic>
+              </a:graphicData>
+            </a:graphic>
+          </wp:inline>
+        </w:drawing>
+      </w:r>
+    </w:p>
+    <w:p>
+      <w:pPr>
+        <w:rPr>
+          <w:rFonts w:ascii="Times New Roman" w:hAnsi="Times New Roman" w:cs="Times New Roman"/>
+        </w:rPr>
+      </w:pPr>
+      <w:r>
+        <w:rPr>
+          <w:rFonts w:ascii="Times New Roman" w:hAnsi="Times New Roman" w:cs="Times New Roman"/>
+          <w:noProof/>
+        </w:rPr>
+        <w:drawing>
+          <wp:inline distT="0" distB="0" distL="0" distR="0">
+            <wp:extent cx="5467350" cy="2457450"/>
+            <wp:effectExtent l="0" t="0" r="0" b="0"/>
+            <wp:docPr id="9" name="Picture 9"/>
+            <wp:cNvGraphicFramePr>
+              <a:graphicFrameLocks xmlns:a="http://schemas.openxmlformats.org/drawingml/2006/main" noChangeAspect="1"/>
+            </wp:cNvGraphicFramePr>
+            <a:graphic xmlns:a="http://schemas.openxmlformats.org/drawingml/2006/main">
+              <a:graphicData uri="http://schemas.openxmlformats.org/drawingml/2006/picture">
+                <pic:pic xmlns:pic="http://schemas.openxmlformats.org/drawingml/2006/picture">
+                  <pic:nvPicPr>
+                    <pic:cNvPr id="9" name="Relative_error_40.png"/>
+                    <pic:cNvPicPr/>
+                  </pic:nvPicPr>
+                  <pic:blipFill>
+                    <a:blip r:embed="rId10">
+                      <a:extLst>
+                        <a:ext uri="{28A0092B-C50C-407E-A947-70E740481C1C}">
+                          <a14:useLocalDpi xmlns:a14="http://schemas.microsoft.com/office/drawing/2010/main" val="0"/>
+                        </a:ext>
+                      </a:extLst>
+                    </a:blip>
+                    <a:stretch>
+                      <a:fillRect/>
+                    </a:stretch>
+                  </pic:blipFill>
+                  <pic:spPr>
+                    <a:xfrm>
+                      <a:off x="0" y="0"/>
+                      <a:ext cx="5467350" cy="2457450"/>
+                    </a:xfrm>
+                    <a:prstGeom prst="rect">
+                      <a:avLst/>
+                    </a:prstGeom>
+                  </pic:spPr>
+                </pic:pic>
+              </a:graphicData>
+            </a:graphic>
+          </wp:inline>
+        </w:drawing>
+      </w:r>
+    </w:p>
+    <w:p>
+      <w:pPr>
+        <w:rPr>
+          <w:rFonts w:ascii="Times New Roman" w:hAnsi="Times New Roman" w:cs="Times New Roman"/>
+        </w:rPr>
+      </w:pPr>
+      <w:r>
+        <w:rPr>
+          <w:rFonts w:ascii="Times New Roman" w:hAnsi="Times New Roman" w:cs="Times New Roman"/>
+        </w:rPr>
+        <w:t xml:space="preserve">As expected the relative error improves as we take the sum of larger number of random variables. </w:t>
+      </w:r>
+      <w:r>
+        <w:rPr>
+          <w:rFonts w:ascii="Times New Roman" w:hAnsi="Times New Roman" w:cs="Times New Roman"/>
+        </w:rPr>
+        <w:t xml:space="preserve">What is unexpected is that Relative error is large when mean difference is large. Also relative error is very high when </w:t>
+      </w:r>
+      <w:r>
+        <w:rPr>
+          <w:rFonts w:ascii="Times New Roman" w:hAnsi="Times New Roman" w:cs="Times New Roman"/>
+        </w:rPr>
+        <w:t xml:space="preserve">powerlaw paramter is 40 as compared to when it is 2 or 4. </w:t>
+      </w:r>
+      <w:r>
+        <w:rPr>
+          <w:rFonts w:ascii="Times New Roman" w:hAnsi="Times New Roman" w:cs="Times New Roman"/>
+        </w:rPr>
+        <w:t xml:space="preserve">Even with sum of 100 IID random variables the relative error stays large. </w:t>
+      </w:r>
+      <w:r>
+        <w:rPr>
+          <w:rFonts w:ascii="Times New Roman" w:hAnsi="Times New Roman" w:cs="Times New Roman"/>
+        </w:rPr>
+        <w:t>The reason</w:t>
+      </w:r>
+      <w:r>
+        <w:rPr>
+          <w:rFonts w:ascii="Times New Roman" w:hAnsi="Times New Roman" w:cs="Times New Roman"/>
+        </w:rPr>
+        <w:t xml:space="preserve">s for </w:t>
+      </w:r>
+      <w:r>
+        <w:rPr>
+          <w:rFonts w:ascii="Times New Roman" w:hAnsi="Times New Roman" w:cs="Times New Roman"/>
+        </w:rPr>
+        <w:t xml:space="preserve">these </w:t>
+      </w:r>
+      <w:r>
+        <w:rPr>
+          <w:rFonts w:ascii="Times New Roman" w:hAnsi="Times New Roman" w:cs="Times New Roman"/>
+        </w:rPr>
+        <w:t xml:space="preserve">are </w:t>
+      </w:r>
+      <w:r>
+        <w:rPr>
+          <w:rFonts w:ascii="Times New Roman" w:hAnsi="Times New Roman" w:cs="Times New Roman"/>
+        </w:rPr>
+        <w:t>effect of tail probabilitie</w:t>
       </w:r>
       <w:bookmarkStart w:id="0" w:name="_GoBack"/>
       <w:bookmarkEnd w:id="0"/>
@@ -755,7 +1738,134 @@
         <w:rPr>
           <w:rFonts w:ascii="Times New Roman" w:hAnsi="Times New Roman" w:cs="Times New Roman"/>
         </w:rPr>
-        <w:t xml:space="preserve"> </w:t>
+        <w:t xml:space="preserve">s. </w:t>
+      </w:r>
+      <w:r>
+        <w:rPr>
+          <w:rFonts w:ascii="Times New Roman" w:hAnsi="Times New Roman" w:cs="Times New Roman"/>
+        </w:rPr>
+        <w:t xml:space="preserve">The relative </w:t>
+      </w:r>
+      <w:r>
+        <w:rPr>
+          <w:rFonts w:ascii="Times New Roman" w:hAnsi="Times New Roman" w:cs="Times New Roman"/>
+        </w:rPr>
+        <w:lastRenderedPageBreak/>
+        <w:t xml:space="preserve">error explodes as gaussian tail probability goes down much faster than actual tail probability. </w:t>
+      </w:r>
+      <w:r>
+        <w:rPr>
+          <w:rFonts w:ascii="Times New Roman" w:hAnsi="Times New Roman" w:cs="Times New Roman"/>
+        </w:rPr>
+        <w:t>This behaviour cannot be easily seen as low values of probabilities in both gaussian and non gaussian distibution hide the acutal difference.</w:t>
+      </w:r>
+    </w:p>
+    <w:p>
+      <w:pPr>
+        <w:rPr>
+          <w:rFonts w:ascii="Times New Roman" w:hAnsi="Times New Roman" w:cs="Times New Roman"/>
+        </w:rPr>
+      </w:pPr>
+    </w:p>
+    <w:p>
+      <w:pPr>
+        <w:rPr>
+          <w:rFonts w:ascii="Times New Roman" w:hAnsi="Times New Roman" w:cs="Times New Roman"/>
+        </w:rPr>
+      </w:pPr>
+      <w:r>
+        <w:rPr>
+          <w:rFonts w:ascii="Times New Roman" w:hAnsi="Times New Roman" w:cs="Times New Roman"/>
+          <w:sz w:val="28"/>
+          <w:szCs w:val="28"/>
+          <w:u w:val="single"/>
+        </w:rPr>
+        <w:t>Conclusion</w:t>
+      </w:r>
+      <w:r>
+        <w:rPr>
+          <w:rFonts w:ascii="Times New Roman" w:hAnsi="Times New Roman" w:cs="Times New Roman"/>
+        </w:rPr>
+        <w:t xml:space="preserve"> – </w:t>
+      </w:r>
+    </w:p>
+    <w:p>
+      <w:pPr>
+        <w:rPr>
+          <w:rFonts w:ascii="Times New Roman" w:hAnsi="Times New Roman" w:cs="Times New Roman"/>
+        </w:rPr>
+      </w:pPr>
+      <w:r>
+        <w:rPr>
+          <w:rFonts w:ascii="Times New Roman" w:hAnsi="Times New Roman" w:cs="Times New Roman"/>
+        </w:rPr>
+        <w:t>We have show</w:t>
+      </w:r>
+      <w:r>
+        <w:rPr>
+          <w:rFonts w:ascii="Times New Roman" w:hAnsi="Times New Roman" w:cs="Times New Roman"/>
+        </w:rPr>
+        <w:t>n from our experiments</w:t>
+      </w:r>
+      <w:r>
+        <w:rPr>
+          <w:rFonts w:ascii="Times New Roman" w:hAnsi="Times New Roman" w:cs="Times New Roman"/>
+        </w:rPr>
+        <w:t xml:space="preserve"> that gaussian approximation </w:t>
+      </w:r>
+      <w:r>
+        <w:rPr>
+          <w:rFonts w:ascii="Times New Roman" w:hAnsi="Times New Roman" w:cs="Times New Roman"/>
+        </w:rPr>
+        <w:t>for sum of independent and indentically distibuted variables</w:t>
+      </w:r>
+      <w:r>
+        <w:rPr>
+          <w:rFonts w:ascii="Times New Roman" w:hAnsi="Times New Roman" w:cs="Times New Roman"/>
+        </w:rPr>
+        <w:t xml:space="preserve"> only holds closer to the mean. This assumptions breaks down for tail probabilities. </w:t>
+      </w:r>
+      <w:r>
+        <w:rPr>
+          <w:rFonts w:ascii="Times New Roman" w:hAnsi="Times New Roman" w:cs="Times New Roman"/>
+        </w:rPr>
+        <w:t xml:space="preserve">The central limit theorm only works closer to the mean, hence the name central. </w:t>
+      </w:r>
+      <w:r>
+        <w:rPr>
+          <w:rFonts w:ascii="Times New Roman" w:hAnsi="Times New Roman" w:cs="Times New Roman"/>
+        </w:rPr>
+        <w:t>The use of gaussian distribution i</w:t>
+      </w:r>
+      <w:r>
+        <w:rPr>
+          <w:rFonts w:ascii="Times New Roman" w:hAnsi="Times New Roman" w:cs="Times New Roman"/>
+        </w:rPr>
+        <w:t>n detection of rare events or risk management can be highly flawed if underlying distribution has heavy tail.</w:t>
+      </w:r>
+      <w:r>
+        <w:rPr>
+          <w:rFonts w:ascii="Times New Roman" w:hAnsi="Times New Roman" w:cs="Times New Roman"/>
+        </w:rPr>
+        <w:t xml:space="preserve"> We think that gaussian distribution should not be used for failure analysis or any type of risk management even if</w:t>
+      </w:r>
+      <w:r>
+        <w:rPr>
+          <w:rFonts w:ascii="Times New Roman" w:hAnsi="Times New Roman" w:cs="Times New Roman"/>
+        </w:rPr>
+        <w:t xml:space="preserve"> the assumption of IID</w:t>
+      </w:r>
+      <w:r>
+        <w:rPr>
+          <w:rFonts w:ascii="Times New Roman" w:hAnsi="Times New Roman" w:cs="Times New Roman"/>
+        </w:rPr>
+        <w:t xml:space="preserve"> random variable</w:t>
+      </w:r>
+      <w:r>
+        <w:rPr>
+          <w:rFonts w:ascii="Times New Roman" w:hAnsi="Times New Roman" w:cs="Times New Roman"/>
+        </w:rPr>
+        <w:t xml:space="preserve"> holds.</w:t>
       </w:r>
     </w:p>
     <w:sectPr>
@@ -891,6 +2001,7 @@
     <w:lsdException w:name="HTML Sample" w:semiHidden="1" w:unhideWhenUsed="1"/>
     <w:lsdException w:name="HTML Typewriter" w:semiHidden="1" w:unhideWhenUsed="1"/>
     <w:lsdException w:name="HTML Variable" w:semiHidden="1" w:unhideWhenUsed="1"/>
+    <w:lsdException w:name="Normal Table" w:semiHidden="1" w:unhideWhenUsed="1"/>
     <w:lsdException w:name="annotation subject" w:semiHidden="1" w:unhideWhenUsed="1"/>
     <w:lsdException w:name="No List" w:semiHidden="1" w:unhideWhenUsed="1"/>
     <w:lsdException w:name="Outline List 1" w:semiHidden="1" w:unhideWhenUsed="1"/>
@@ -937,8 +2048,10 @@
     <w:lsdException w:name="Table Subtle 2" w:semiHidden="1" w:unhideWhenUsed="1"/>
     <w:lsdException w:name="Table Web 1" w:semiHidden="1" w:unhideWhenUsed="1"/>
     <w:lsdException w:name="Table Web 2" w:semiHidden="1" w:unhideWhenUsed="1"/>
+    <w:lsdException w:name="Table Web 3" w:semiHidden="1" w:unhideWhenUsed="1"/>
     <w:lsdException w:name="Balloon Text" w:semiHidden="1" w:unhideWhenUsed="1"/>
     <w:lsdException w:name="Table Grid" w:uiPriority="39"/>
+    <w:lsdException w:name="Table Theme" w:semiHidden="1" w:unhideWhenUsed="1"/>
     <w:lsdException w:name="Placeholder Text" w:semiHidden="1"/>
     <w:lsdException w:name="No Spacing" w:uiPriority="1" w:qFormat="1"/>
     <w:lsdException w:name="Light Shading" w:uiPriority="60"/>

</xml_diff>

<commit_message>
small changes to the report
</commit_message>
<xml_diff>
--- a/Students/narendrachaudhary51/Project/report1.docx
+++ b/Students/narendrachaudhary51/Project/report1.docx
@@ -398,34 +398,13 @@
         <w:rPr>
           <w:rFonts w:ascii="Times New Roman" w:hAnsi="Times New Roman" w:cs="Times New Roman"/>
         </w:rPr>
-        <w:t>from mean value is extremely</w:t>
-      </w:r>
-    </w:p>
-    <w:p>
-      <w:pPr>
-        <w:rPr>
-          <w:rFonts w:ascii="Times New Roman" w:hAnsi="Times New Roman" w:cs="Times New Roman"/>
-        </w:rPr>
-      </w:pPr>
-      <w:r>
-        <w:rPr>
-          <w:rFonts w:ascii="Times New Roman" w:hAnsi="Times New Roman" w:cs="Times New Roman"/>
-        </w:rPr>
-        <w:br w:type="page"/>
-      </w:r>
-    </w:p>
-    <w:p>
-      <w:pPr>
-        <w:rPr>
-          <w:rFonts w:ascii="Times New Roman" w:hAnsi="Times New Roman" w:cs="Times New Roman"/>
-        </w:rPr>
-      </w:pPr>
-      <w:r>
-        <w:rPr>
-          <w:rFonts w:ascii="Times New Roman" w:hAnsi="Times New Roman" w:cs="Times New Roman"/>
-        </w:rPr>
-        <w:lastRenderedPageBreak/>
-        <w:t xml:space="preserve"> </w:t>
+        <w:t xml:space="preserve">from mean value is </w:t>
+      </w:r>
+      <w:r>
+        <w:rPr>
+          <w:rFonts w:ascii="Times New Roman" w:hAnsi="Times New Roman" w:cs="Times New Roman"/>
+        </w:rPr>
+        <w:t xml:space="preserve">extremely </w:t>
       </w:r>
       <w:r>
         <w:rPr>
@@ -874,13 +853,49 @@
         <w:rPr>
           <w:rFonts w:ascii="Times New Roman" w:hAnsi="Times New Roman" w:cs="Times New Roman"/>
         </w:rPr>
-        <w:t>normalized sum.</w:t>
-      </w:r>
-      <w:r>
-        <w:rPr>
-          <w:rFonts w:ascii="Times New Roman" w:hAnsi="Times New Roman" w:cs="Times New Roman"/>
-        </w:rPr>
-        <w:t xml:space="preserve"> The normalized sum are seperated form each other by</w:t>
+        <w:t xml:space="preserve">normalized </w:t>
+      </w:r>
+      <w:r>
+        <w:rPr>
+          <w:rFonts w:ascii="Times New Roman" w:hAnsi="Times New Roman" w:cs="Times New Roman"/>
+        </w:rPr>
+        <w:t>sums</w:t>
+      </w:r>
+      <w:r>
+        <w:rPr>
+          <w:rFonts w:ascii="Times New Roman" w:hAnsi="Times New Roman" w:cs="Times New Roman"/>
+        </w:rPr>
+        <w:t>.</w:t>
+      </w:r>
+      <w:r>
+        <w:rPr>
+          <w:rFonts w:ascii="Times New Roman" w:hAnsi="Times New Roman" w:cs="Times New Roman"/>
+        </w:rPr>
+        <w:t xml:space="preserve"> The normalized sum are </w:t>
+      </w:r>
+      <w:r>
+        <w:rPr>
+          <w:rFonts w:ascii="Times New Roman" w:hAnsi="Times New Roman" w:cs="Times New Roman"/>
+        </w:rPr>
+        <w:t>separated</w:t>
+      </w:r>
+      <w:r>
+        <w:rPr>
+          <w:rFonts w:ascii="Times New Roman" w:hAnsi="Times New Roman" w:cs="Times New Roman"/>
+        </w:rPr>
+        <w:t xml:space="preserve"> </w:t>
+      </w:r>
+      <w:r>
+        <w:rPr>
+          <w:rFonts w:ascii="Times New Roman" w:hAnsi="Times New Roman" w:cs="Times New Roman"/>
+        </w:rPr>
+        <w:t>from</w:t>
+      </w:r>
+      <w:r>
+        <w:rPr>
+          <w:rFonts w:ascii="Times New Roman" w:hAnsi="Times New Roman" w:cs="Times New Roman"/>
+        </w:rPr>
+        <w:t xml:space="preserve"> each other by</w:t>
       </w:r>
       <w:r>
         <w:rPr>
@@ -930,19 +945,7 @@
           <w:rPr>
             <w:rFonts w:ascii="Cambria Math" w:hAnsi="Cambria Math" w:cs="Times New Roman"/>
           </w:rPr>
-          <m:t xml:space="preserve">Detector error </m:t>
-        </m:r>
-        <m:r>
-          <w:rPr>
-            <w:rFonts w:ascii="Cambria Math" w:hAnsi="Cambria Math" w:cs="Times New Roman"/>
-          </w:rPr>
-          <m:t>g</m:t>
-        </m:r>
-        <m:r>
-          <w:rPr>
-            <w:rFonts w:ascii="Cambria Math" w:hAnsi="Cambria Math" w:cs="Times New Roman"/>
-          </w:rPr>
-          <m:t>aussian=Q(</m:t>
+          <m:t>Detector error gaussian=Q(</m:t>
         </m:r>
         <m:f>
           <m:fPr>
@@ -1123,7 +1126,26 @@
         <w:rPr>
           <w:rFonts w:ascii="Times New Roman" w:hAnsi="Times New Roman" w:cs="Times New Roman"/>
         </w:rPr>
-        <w:t>Hypothesis 0 random variables were generated from powerlaw distribution with paramter 0.9, 2, 4, 10 and 40.</w:t>
+        <w:t xml:space="preserve">Hypothesis 0 random variables were generated from powerlaw distribution with </w:t>
+      </w:r>
+      <w:r>
+        <w:rPr>
+          <w:rFonts w:ascii="Times New Roman" w:hAnsi="Times New Roman" w:cs="Times New Roman"/>
+        </w:rPr>
+        <w:t>parameter</w:t>
+      </w:r>
+      <w:r>
+        <w:rPr>
+          <w:rFonts w:ascii="Times New Roman" w:hAnsi="Times New Roman" w:cs="Times New Roman"/>
+        </w:rPr>
+        <w:t xml:space="preserve"> </w:t>
+      </w:r>
+      <w:r>
+        <w:rPr>
+          <w:rFonts w:ascii="Times New Roman" w:hAnsi="Times New Roman" w:cs="Times New Roman"/>
+        </w:rPr>
+        <w:lastRenderedPageBreak/>
+        <w:t>0.9, 2, 4, 10 and 40.</w:t>
       </w:r>
       <w:r>
         <w:rPr>
@@ -1226,13 +1248,13 @@
         <w:rPr>
           <w:rFonts w:ascii="Times New Roman" w:hAnsi="Times New Roman" w:cs="Times New Roman"/>
         </w:rPr>
-        <w:t>sperate</w:t>
-      </w:r>
-      <w:r>
-        <w:rPr>
-          <w:rFonts w:ascii="Times New Roman" w:hAnsi="Times New Roman" w:cs="Times New Roman"/>
-        </w:rPr>
-        <w:t>d by</w:t>
+        <w:t>separated</w:t>
+      </w:r>
+      <w:r>
+        <w:rPr>
+          <w:rFonts w:ascii="Times New Roman" w:hAnsi="Times New Roman" w:cs="Times New Roman"/>
+        </w:rPr>
+        <w:t xml:space="preserve"> by</w:t>
       </w:r>
       <w:r>
         <w:rPr>
@@ -1250,7 +1272,19 @@
         <w:rPr>
           <w:rFonts w:ascii="Times New Roman" w:hAnsi="Times New Roman" w:cs="Times New Roman"/>
         </w:rPr>
-        <w:t xml:space="preserve"> shows how the observations assosiated with different hypothesis look</w:t>
+        <w:t xml:space="preserve"> shows how the observations </w:t>
+      </w:r>
+      <w:r>
+        <w:rPr>
+          <w:rFonts w:ascii="Times New Roman" w:hAnsi="Times New Roman" w:cs="Times New Roman"/>
+        </w:rPr>
+        <w:t>associated</w:t>
+      </w:r>
+      <w:r>
+        <w:rPr>
+          <w:rFonts w:ascii="Times New Roman" w:hAnsi="Times New Roman" w:cs="Times New Roman"/>
+        </w:rPr>
+        <w:t xml:space="preserve"> with different hypothesis look</w:t>
       </w:r>
       <w:r>
         <w:rPr>
@@ -1274,14 +1308,55 @@
         <w:rPr>
           <w:rFonts w:ascii="Times New Roman" w:hAnsi="Times New Roman" w:cs="Times New Roman"/>
         </w:rPr>
-        <w:t xml:space="preserve"> After that we emperically try to determine the proability of error </w:t>
-      </w:r>
-      <w:r>
-        <w:rPr>
-          <w:rFonts w:ascii="Times New Roman" w:hAnsi="Times New Roman" w:cs="Times New Roman"/>
-        </w:rPr>
-        <w:lastRenderedPageBreak/>
-        <w:t>for this detector and compare to the theoratical gaussian error.</w:t>
+        <w:t xml:space="preserve"> After that we </w:t>
+      </w:r>
+      <w:r>
+        <w:rPr>
+          <w:rFonts w:ascii="Times New Roman" w:hAnsi="Times New Roman" w:cs="Times New Roman"/>
+        </w:rPr>
+        <w:t>empirically</w:t>
+      </w:r>
+      <w:r>
+        <w:rPr>
+          <w:rFonts w:ascii="Times New Roman" w:hAnsi="Times New Roman" w:cs="Times New Roman"/>
+        </w:rPr>
+        <w:t xml:space="preserve"> try to determine the </w:t>
+      </w:r>
+      <w:r>
+        <w:rPr>
+          <w:rFonts w:ascii="Times New Roman" w:hAnsi="Times New Roman" w:cs="Times New Roman"/>
+        </w:rPr>
+        <w:t>probability</w:t>
+      </w:r>
+      <w:r>
+        <w:rPr>
+          <w:rFonts w:ascii="Times New Roman" w:hAnsi="Times New Roman" w:cs="Times New Roman"/>
+        </w:rPr>
+        <w:t xml:space="preserve"> of error for this detector and compare </w:t>
+      </w:r>
+      <w:r>
+        <w:rPr>
+          <w:rFonts w:ascii="Times New Roman" w:hAnsi="Times New Roman" w:cs="Times New Roman"/>
+        </w:rPr>
+        <w:t xml:space="preserve">it </w:t>
+      </w:r>
+      <w:r>
+        <w:rPr>
+          <w:rFonts w:ascii="Times New Roman" w:hAnsi="Times New Roman" w:cs="Times New Roman"/>
+        </w:rPr>
+        <w:t xml:space="preserve">to the </w:t>
+      </w:r>
+      <w:r>
+        <w:rPr>
+          <w:rFonts w:ascii="Times New Roman" w:hAnsi="Times New Roman" w:cs="Times New Roman"/>
+        </w:rPr>
+        <w:t>theoretical</w:t>
+      </w:r>
+      <w:r>
+        <w:rPr>
+          <w:rFonts w:ascii="Times New Roman" w:hAnsi="Times New Roman" w:cs="Times New Roman"/>
+        </w:rPr>
+        <w:t xml:space="preserve"> gaussian error.</w:t>
       </w:r>
       <w:r>
         <w:rPr>
@@ -1356,22 +1431,83 @@
           <w:rFonts w:ascii="Times New Roman" w:hAnsi="Times New Roman" w:cs="Times New Roman"/>
           <w:sz w:val="24"/>
           <w:szCs w:val="24"/>
-        </w:rPr>
-      </w:pPr>
-      <w:r>
+          <w:u w:val="single"/>
+        </w:rPr>
+      </w:pPr>
+    </w:p>
+    <w:p>
+      <w:pPr>
         <w:rPr>
           <w:rFonts w:ascii="Times New Roman" w:hAnsi="Times New Roman" w:cs="Times New Roman"/>
           <w:sz w:val="24"/>
           <w:szCs w:val="24"/>
           <w:u w:val="single"/>
         </w:rPr>
-        <w:t xml:space="preserve">Results </w:t>
-      </w:r>
-      <w:r>
+      </w:pPr>
+    </w:p>
+    <w:p>
+      <w:pPr>
         <w:rPr>
           <w:rFonts w:ascii="Times New Roman" w:hAnsi="Times New Roman" w:cs="Times New Roman"/>
           <w:sz w:val="24"/>
           <w:szCs w:val="24"/>
+          <w:u w:val="single"/>
+        </w:rPr>
+      </w:pPr>
+    </w:p>
+    <w:p>
+      <w:pPr>
+        <w:rPr>
+          <w:rFonts w:ascii="Times New Roman" w:hAnsi="Times New Roman" w:cs="Times New Roman"/>
+          <w:sz w:val="24"/>
+          <w:szCs w:val="24"/>
+          <w:u w:val="single"/>
+        </w:rPr>
+      </w:pPr>
+    </w:p>
+    <w:p>
+      <w:pPr>
+        <w:rPr>
+          <w:rFonts w:ascii="Times New Roman" w:hAnsi="Times New Roman" w:cs="Times New Roman"/>
+          <w:sz w:val="24"/>
+          <w:szCs w:val="24"/>
+          <w:u w:val="single"/>
+        </w:rPr>
+      </w:pPr>
+    </w:p>
+    <w:p>
+      <w:pPr>
+        <w:rPr>
+          <w:rFonts w:ascii="Times New Roman" w:hAnsi="Times New Roman" w:cs="Times New Roman"/>
+          <w:sz w:val="24"/>
+          <w:szCs w:val="24"/>
+          <w:u w:val="single"/>
+        </w:rPr>
+      </w:pPr>
+    </w:p>
+    <w:p>
+      <w:pPr>
+        <w:rPr>
+          <w:rFonts w:ascii="Times New Roman" w:hAnsi="Times New Roman" w:cs="Times New Roman"/>
+          <w:sz w:val="24"/>
+          <w:szCs w:val="24"/>
+        </w:rPr>
+      </w:pPr>
+      <w:r>
+        <w:rPr>
+          <w:rFonts w:ascii="Times New Roman" w:hAnsi="Times New Roman" w:cs="Times New Roman"/>
+          <w:sz w:val="24"/>
+          <w:szCs w:val="24"/>
+          <w:u w:val="single"/>
+        </w:rPr>
+        <w:lastRenderedPageBreak/>
+        <w:t xml:space="preserve">Results </w:t>
+      </w:r>
+      <w:r>
+        <w:rPr>
+          <w:rFonts w:ascii="Times New Roman" w:hAnsi="Times New Roman" w:cs="Times New Roman"/>
+          <w:sz w:val="24"/>
+          <w:szCs w:val="24"/>
         </w:rPr>
         <w:t>–</w:t>
       </w:r>
@@ -1398,7 +1534,31 @@
         <w:rPr>
           <w:rFonts w:ascii="Times New Roman" w:hAnsi="Times New Roman" w:cs="Times New Roman"/>
         </w:rPr>
-        <w:t xml:space="preserve"> of K random variables in which hypothsis 0 has paramater a0 and hypothesis 1 has parameter a1 = 1.</w:t>
+        <w:t xml:space="preserve"> of K random variables in which </w:t>
+      </w:r>
+      <w:r>
+        <w:rPr>
+          <w:rFonts w:ascii="Times New Roman" w:hAnsi="Times New Roman" w:cs="Times New Roman"/>
+        </w:rPr>
+        <w:t>hypothesis</w:t>
+      </w:r>
+      <w:r>
+        <w:rPr>
+          <w:rFonts w:ascii="Times New Roman" w:hAnsi="Times New Roman" w:cs="Times New Roman"/>
+        </w:rPr>
+        <w:t xml:space="preserve"> 0 has </w:t>
+      </w:r>
+      <w:r>
+        <w:rPr>
+          <w:rFonts w:ascii="Times New Roman" w:hAnsi="Times New Roman" w:cs="Times New Roman"/>
+        </w:rPr>
+        <w:t>parameter</w:t>
+      </w:r>
+      <w:r>
+        <w:rPr>
+          <w:rFonts w:ascii="Times New Roman" w:hAnsi="Times New Roman" w:cs="Times New Roman"/>
+        </w:rPr>
+        <w:t xml:space="preserve"> a0 and hypothesis 1 has parameter a1 = 1.</w:t>
       </w:r>
     </w:p>
     <w:p>
@@ -1520,7 +1680,6 @@
           <w:rFonts w:ascii="Times New Roman" w:hAnsi="Times New Roman" w:cs="Times New Roman"/>
           <w:noProof/>
         </w:rPr>
-        <w:lastRenderedPageBreak/>
         <w:drawing>
           <wp:inline distT="0" distB="0" distL="0" distR="0">
             <wp:extent cx="5553075" cy="2314575"/>
@@ -1575,6 +1734,7 @@
           <w:rFonts w:ascii="Times New Roman" w:hAnsi="Times New Roman" w:cs="Times New Roman"/>
           <w:noProof/>
         </w:rPr>
+        <w:lastRenderedPageBreak/>
         <w:drawing>
           <wp:inline distT="0" distB="0" distL="0" distR="0">
             <wp:extent cx="5505450" cy="2419350"/>
@@ -1688,49 +1848,13 @@
         <w:rPr>
           <w:rFonts w:ascii="Times New Roman" w:hAnsi="Times New Roman" w:cs="Times New Roman"/>
         </w:rPr>
-        <w:t xml:space="preserve">What is unexpected is that Relative error is large when mean difference is large. Also relative error is very high when </w:t>
-      </w:r>
-      <w:r>
-        <w:rPr>
-          <w:rFonts w:ascii="Times New Roman" w:hAnsi="Times New Roman" w:cs="Times New Roman"/>
-        </w:rPr>
-        <w:t xml:space="preserve">powerlaw paramter is 40 as compared to when it is 2 or 4. </w:t>
-      </w:r>
-      <w:r>
-        <w:rPr>
-          <w:rFonts w:ascii="Times New Roman" w:hAnsi="Times New Roman" w:cs="Times New Roman"/>
-        </w:rPr>
-        <w:t xml:space="preserve">Even with sum of 100 IID random variables the relative error stays large. </w:t>
-      </w:r>
-      <w:r>
-        <w:rPr>
-          <w:rFonts w:ascii="Times New Roman" w:hAnsi="Times New Roman" w:cs="Times New Roman"/>
-        </w:rPr>
-        <w:t>The reason</w:t>
-      </w:r>
-      <w:r>
-        <w:rPr>
-          <w:rFonts w:ascii="Times New Roman" w:hAnsi="Times New Roman" w:cs="Times New Roman"/>
-        </w:rPr>
-        <w:t xml:space="preserve">s for </w:t>
-      </w:r>
-      <w:r>
-        <w:rPr>
-          <w:rFonts w:ascii="Times New Roman" w:hAnsi="Times New Roman" w:cs="Times New Roman"/>
-        </w:rPr>
-        <w:t xml:space="preserve">these </w:t>
-      </w:r>
-      <w:r>
-        <w:rPr>
-          <w:rFonts w:ascii="Times New Roman" w:hAnsi="Times New Roman" w:cs="Times New Roman"/>
-        </w:rPr>
-        <w:t xml:space="preserve">are </w:t>
-      </w:r>
-      <w:r>
-        <w:rPr>
-          <w:rFonts w:ascii="Times New Roman" w:hAnsi="Times New Roman" w:cs="Times New Roman"/>
-        </w:rPr>
-        <w:t>effect of tail probabilitie</w:t>
+        <w:t>What is unexpected is that Relative error is large when mean difference is large. Also</w:t>
+      </w:r>
+      <w:r>
+        <w:rPr>
+          <w:rFonts w:ascii="Times New Roman" w:hAnsi="Times New Roman" w:cs="Times New Roman"/>
+        </w:rPr>
+        <w:t>,</w:t>
       </w:r>
       <w:bookmarkStart w:id="0" w:name="_GoBack"/>
       <w:bookmarkEnd w:id="0"/>
@@ -1738,26 +1862,121 @@
         <w:rPr>
           <w:rFonts w:ascii="Times New Roman" w:hAnsi="Times New Roman" w:cs="Times New Roman"/>
         </w:rPr>
-        <w:t xml:space="preserve">s. </w:t>
-      </w:r>
-      <w:r>
-        <w:rPr>
-          <w:rFonts w:ascii="Times New Roman" w:hAnsi="Times New Roman" w:cs="Times New Roman"/>
-        </w:rPr>
-        <w:t xml:space="preserve">The relative </w:t>
-      </w:r>
-      <w:r>
-        <w:rPr>
-          <w:rFonts w:ascii="Times New Roman" w:hAnsi="Times New Roman" w:cs="Times New Roman"/>
-        </w:rPr>
-        <w:lastRenderedPageBreak/>
-        <w:t xml:space="preserve">error explodes as gaussian tail probability goes down much faster than actual tail probability. </w:t>
-      </w:r>
-      <w:r>
-        <w:rPr>
-          <w:rFonts w:ascii="Times New Roman" w:hAnsi="Times New Roman" w:cs="Times New Roman"/>
-        </w:rPr>
-        <w:t>This behaviour cannot be easily seen as low values of probabilities in both gaussian and non gaussian distibution hide the acutal difference.</w:t>
+        <w:t xml:space="preserve"> relative error is very high when </w:t>
+      </w:r>
+      <w:r>
+        <w:rPr>
+          <w:rFonts w:ascii="Times New Roman" w:hAnsi="Times New Roman" w:cs="Times New Roman"/>
+        </w:rPr>
+        <w:t xml:space="preserve">powerlaw </w:t>
+      </w:r>
+      <w:r>
+        <w:rPr>
+          <w:rFonts w:ascii="Times New Roman" w:hAnsi="Times New Roman" w:cs="Times New Roman"/>
+        </w:rPr>
+        <w:t>parameter</w:t>
+      </w:r>
+      <w:r>
+        <w:rPr>
+          <w:rFonts w:ascii="Times New Roman" w:hAnsi="Times New Roman" w:cs="Times New Roman"/>
+        </w:rPr>
+        <w:t xml:space="preserve"> is 40 as compared to when it is 2 or 4. </w:t>
+      </w:r>
+      <w:r>
+        <w:rPr>
+          <w:rFonts w:ascii="Times New Roman" w:hAnsi="Times New Roman" w:cs="Times New Roman"/>
+        </w:rPr>
+        <w:t xml:space="preserve">Even with sum of 100 IID random variables the relative error stays large. </w:t>
+      </w:r>
+      <w:r>
+        <w:rPr>
+          <w:rFonts w:ascii="Times New Roman" w:hAnsi="Times New Roman" w:cs="Times New Roman"/>
+        </w:rPr>
+        <w:t>The reason</w:t>
+      </w:r>
+      <w:r>
+        <w:rPr>
+          <w:rFonts w:ascii="Times New Roman" w:hAnsi="Times New Roman" w:cs="Times New Roman"/>
+        </w:rPr>
+        <w:t xml:space="preserve">s for </w:t>
+      </w:r>
+      <w:r>
+        <w:rPr>
+          <w:rFonts w:ascii="Times New Roman" w:hAnsi="Times New Roman" w:cs="Times New Roman"/>
+        </w:rPr>
+        <w:t xml:space="preserve">these </w:t>
+      </w:r>
+      <w:r>
+        <w:rPr>
+          <w:rFonts w:ascii="Times New Roman" w:hAnsi="Times New Roman" w:cs="Times New Roman"/>
+        </w:rPr>
+        <w:t xml:space="preserve">are </w:t>
+      </w:r>
+      <w:r>
+        <w:rPr>
+          <w:rFonts w:ascii="Times New Roman" w:hAnsi="Times New Roman" w:cs="Times New Roman"/>
+        </w:rPr>
+        <w:t xml:space="preserve">effect of tail probabilities. </w:t>
+      </w:r>
+      <w:r>
+        <w:rPr>
+          <w:rFonts w:ascii="Times New Roman" w:hAnsi="Times New Roman" w:cs="Times New Roman"/>
+        </w:rPr>
+        <w:t xml:space="preserve">The relative error explodes as gaussian tail probability goes down much faster than actual tail probability. </w:t>
+      </w:r>
+      <w:r>
+        <w:rPr>
+          <w:rFonts w:ascii="Times New Roman" w:hAnsi="Times New Roman" w:cs="Times New Roman"/>
+        </w:rPr>
+        <w:t xml:space="preserve">This </w:t>
+      </w:r>
+      <w:r>
+        <w:rPr>
+          <w:rFonts w:ascii="Times New Roman" w:hAnsi="Times New Roman" w:cs="Times New Roman"/>
+        </w:rPr>
+        <w:t>behavior</w:t>
+      </w:r>
+      <w:r>
+        <w:rPr>
+          <w:rFonts w:ascii="Times New Roman" w:hAnsi="Times New Roman" w:cs="Times New Roman"/>
+        </w:rPr>
+        <w:t xml:space="preserve"> cannot be easily seen as low values of probabilities in both gaussian and </w:t>
+      </w:r>
+      <w:r>
+        <w:rPr>
+          <w:rFonts w:ascii="Times New Roman" w:hAnsi="Times New Roman" w:cs="Times New Roman"/>
+        </w:rPr>
+        <w:t>non-gaussian</w:t>
+      </w:r>
+      <w:r>
+        <w:rPr>
+          <w:rFonts w:ascii="Times New Roman" w:hAnsi="Times New Roman" w:cs="Times New Roman"/>
+        </w:rPr>
+        <w:t xml:space="preserve"> </w:t>
+      </w:r>
+      <w:r>
+        <w:rPr>
+          <w:rFonts w:ascii="Times New Roman" w:hAnsi="Times New Roman" w:cs="Times New Roman"/>
+        </w:rPr>
+        <w:t>distribution</w:t>
+      </w:r>
+      <w:r>
+        <w:rPr>
+          <w:rFonts w:ascii="Times New Roman" w:hAnsi="Times New Roman" w:cs="Times New Roman"/>
+        </w:rPr>
+        <w:t xml:space="preserve"> hide the </w:t>
+      </w:r>
+      <w:r>
+        <w:rPr>
+          <w:rFonts w:ascii="Times New Roman" w:hAnsi="Times New Roman" w:cs="Times New Roman"/>
+        </w:rPr>
+        <w:t>actual</w:t>
+      </w:r>
+      <w:r>
+        <w:rPr>
+          <w:rFonts w:ascii="Times New Roman" w:hAnsi="Times New Roman" w:cs="Times New Roman"/>
+        </w:rPr>
+        <w:t xml:space="preserve"> difference.</w:t>
       </w:r>
     </w:p>
     <w:p>
@@ -1817,19 +2036,91 @@
         <w:rPr>
           <w:rFonts w:ascii="Times New Roman" w:hAnsi="Times New Roman" w:cs="Times New Roman"/>
         </w:rPr>
-        <w:t>for sum of independent and indentically distibuted variables</w:t>
-      </w:r>
-      <w:r>
-        <w:rPr>
-          <w:rFonts w:ascii="Times New Roman" w:hAnsi="Times New Roman" w:cs="Times New Roman"/>
-        </w:rPr>
-        <w:t xml:space="preserve"> only holds closer to the mean. This assumptions breaks down for tail probabilities. </w:t>
-      </w:r>
-      <w:r>
-        <w:rPr>
-          <w:rFonts w:ascii="Times New Roman" w:hAnsi="Times New Roman" w:cs="Times New Roman"/>
-        </w:rPr>
-        <w:t xml:space="preserve">The central limit theorm only works closer to the mean, hence the name central. </w:t>
+        <w:t xml:space="preserve">for sum of independent and </w:t>
+      </w:r>
+      <w:r>
+        <w:rPr>
+          <w:rFonts w:ascii="Times New Roman" w:hAnsi="Times New Roman" w:cs="Times New Roman"/>
+        </w:rPr>
+        <w:t>identically</w:t>
+      </w:r>
+      <w:r>
+        <w:rPr>
+          <w:rFonts w:ascii="Times New Roman" w:hAnsi="Times New Roman" w:cs="Times New Roman"/>
+        </w:rPr>
+        <w:t xml:space="preserve"> </w:t>
+      </w:r>
+      <w:r>
+        <w:rPr>
+          <w:rFonts w:ascii="Times New Roman" w:hAnsi="Times New Roman" w:cs="Times New Roman"/>
+        </w:rPr>
+        <w:t>distributed</w:t>
+      </w:r>
+      <w:r>
+        <w:rPr>
+          <w:rFonts w:ascii="Times New Roman" w:hAnsi="Times New Roman" w:cs="Times New Roman"/>
+        </w:rPr>
+        <w:t xml:space="preserve"> variables</w:t>
+      </w:r>
+      <w:r>
+        <w:rPr>
+          <w:rFonts w:ascii="Times New Roman" w:hAnsi="Times New Roman" w:cs="Times New Roman"/>
+        </w:rPr>
+        <w:t xml:space="preserve"> on</w:t>
+      </w:r>
+      <w:r>
+        <w:rPr>
+          <w:rFonts w:ascii="Times New Roman" w:hAnsi="Times New Roman" w:cs="Times New Roman"/>
+        </w:rPr>
+        <w:t>ly holds closer to the mean. The</w:t>
+      </w:r>
+      <w:r>
+        <w:rPr>
+          <w:rFonts w:ascii="Times New Roman" w:hAnsi="Times New Roman" w:cs="Times New Roman"/>
+        </w:rPr>
+        <w:t>s</w:t>
+      </w:r>
+      <w:r>
+        <w:rPr>
+          <w:rFonts w:ascii="Times New Roman" w:hAnsi="Times New Roman" w:cs="Times New Roman"/>
+        </w:rPr>
+        <w:t>e</w:t>
+      </w:r>
+      <w:r>
+        <w:rPr>
+          <w:rFonts w:ascii="Times New Roman" w:hAnsi="Times New Roman" w:cs="Times New Roman"/>
+        </w:rPr>
+        <w:t xml:space="preserve"> assumptions </w:t>
+      </w:r>
+      <w:r>
+        <w:rPr>
+          <w:rFonts w:ascii="Times New Roman" w:hAnsi="Times New Roman" w:cs="Times New Roman"/>
+        </w:rPr>
+        <w:t>break</w:t>
+      </w:r>
+      <w:r>
+        <w:rPr>
+          <w:rFonts w:ascii="Times New Roman" w:hAnsi="Times New Roman" w:cs="Times New Roman"/>
+        </w:rPr>
+        <w:t xml:space="preserve"> down for tail probabilities. </w:t>
+      </w:r>
+      <w:r>
+        <w:rPr>
+          <w:rFonts w:ascii="Times New Roman" w:hAnsi="Times New Roman" w:cs="Times New Roman"/>
+        </w:rPr>
+        <w:t xml:space="preserve">The central limit </w:t>
+      </w:r>
+      <w:r>
+        <w:rPr>
+          <w:rFonts w:ascii="Times New Roman" w:hAnsi="Times New Roman" w:cs="Times New Roman"/>
+        </w:rPr>
+        <w:t>theorem</w:t>
+      </w:r>
+      <w:r>
+        <w:rPr>
+          <w:rFonts w:ascii="Times New Roman" w:hAnsi="Times New Roman" w:cs="Times New Roman"/>
+        </w:rPr>
+        <w:t xml:space="preserve"> only works closer to the mean, hence the name central. </w:t>
       </w:r>
       <w:r>
         <w:rPr>

</xml_diff>